<commit_message>
Put Image of table in budte-less-rough-draft.docx
Put an image of the budget table at the start of Budget section. ***I still need to research on Equipment and Software Costs***
</commit_message>
<xml_diff>
--- a/Budget/budge-less-rough-draft.docx
+++ b/Budget/budge-less-rough-draft.docx
@@ -2,22 +2,6 @@
 <file path=word/document.xml><?xml version="1.0" encoding="utf-8"?>
 <w:document xmlns:wpc="http://schemas.microsoft.com/office/word/2010/wordprocessingCanvas" xmlns:cx="http://schemas.microsoft.com/office/drawing/2014/chartex" xmlns:cx1="http://schemas.microsoft.com/office/drawing/2015/9/8/chartex" xmlns:cx2="http://schemas.microsoft.com/office/drawing/2015/10/21/chartex" xmlns:cx3="http://schemas.microsoft.com/office/drawing/2016/5/9/chartex" xmlns:cx4="http://schemas.microsoft.com/office/drawing/2016/5/10/chartex" xmlns:cx5="http://schemas.microsoft.com/office/drawing/2016/5/11/chartex" xmlns:cx6="http://schemas.microsoft.com/office/drawing/2016/5/12/chartex" xmlns:cx7="http://schemas.microsoft.com/office/drawing/2016/5/13/chartex" xmlns:cx8="http://schemas.microsoft.com/office/drawing/2016/5/14/chartex" xmlns:mc="http://schemas.openxmlformats.org/markup-compatibility/2006" xmlns:aink="http://schemas.microsoft.com/office/drawing/2016/ink" xmlns:am3d="http://schemas.microsoft.com/office/drawing/2017/model3d" xmlns:o="urn:schemas-microsoft-com:office:office" xmlns:oel="http://schemas.microsoft.com/office/2019/extlst" xmlns:r="http://schemas.openxmlformats.org/officeDocument/2006/relationships" xmlns:m="http://schemas.openxmlformats.org/officeDocument/2006/math" xmlns:v="urn:schemas-microsoft-com:vml" xmlns:wp14="http://schemas.microsoft.com/office/word/2010/wordprocessingDrawing" xmlns:wp="http://schemas.openxmlformats.org/drawingml/2006/wordprocessingDrawing" xmlns:w10="urn:schemas-microsoft-com:office:word" xmlns:w="http://schemas.openxmlformats.org/wordprocessingml/2006/main" xmlns:w14="http://schemas.microsoft.com/office/word/2010/wordml" xmlns:w15="http://schemas.microsoft.com/office/word/2012/wordml" xmlns:w16cex="http://schemas.microsoft.com/office/word/2018/wordml/cex" xmlns:w16cid="http://schemas.microsoft.com/office/word/2016/wordml/cid" xmlns:w16="http://schemas.microsoft.com/office/word/2018/wordml" xmlns:w16sdtdh="http://schemas.microsoft.com/office/word/2020/wordml/sdtdatahash" xmlns:w16se="http://schemas.microsoft.com/office/word/2015/wordml/symex" xmlns:wpg="http://schemas.microsoft.com/office/word/2010/wordprocessingGroup" xmlns:wpi="http://schemas.microsoft.com/office/word/2010/wordprocessingInk" xmlns:wne="http://schemas.microsoft.com/office/word/2006/wordml" xmlns:wps="http://schemas.microsoft.com/office/word/2010/wordprocessingShape" mc:Ignorable="w14 w15 w16se w16cid w16 w16cex w16sdtdh wp14">
   <w:body>
-    <w:p>
-      <w:pPr>
-        <w:spacing w:after="0"/>
-        <w:ind w:left="720" w:hanging="360"/>
-      </w:pPr>
-    </w:p>
-    <w:p>
-      <w:pPr>
-        <w:spacing w:after="0"/>
-        <w:rPr>
-          <w:b/>
-          <w:bCs/>
-          <w:u w:val="single"/>
-        </w:rPr>
-      </w:pPr>
-    </w:p>
     <w:p>
       <w:pPr>
         <w:spacing w:after="0"/>
@@ -49,6 +33,66 @@
       <w:pPr>
         <w:spacing w:after="0"/>
       </w:pPr>
+      <w:r>
+        <w:drawing>
+          <wp:inline distT="0" distB="0" distL="0" distR="0" wp14:anchorId="7129F8FF" wp14:editId="54BA6222">
+            <wp:extent cx="5943600" cy="4190365"/>
+            <wp:effectExtent l="0" t="0" r="0" b="635"/>
+            <wp:docPr id="1174567283" name="Picture 1"/>
+            <wp:cNvGraphicFramePr>
+              <a:graphicFrameLocks xmlns:a="http://schemas.openxmlformats.org/drawingml/2006/main" noChangeAspect="1"/>
+            </wp:cNvGraphicFramePr>
+            <a:graphic xmlns:a="http://schemas.openxmlformats.org/drawingml/2006/main">
+              <a:graphicData uri="http://schemas.openxmlformats.org/drawingml/2006/picture">
+                <pic:pic xmlns:pic="http://schemas.openxmlformats.org/drawingml/2006/picture">
+                  <pic:nvPicPr>
+                    <pic:cNvPr id="0" name="Picture 1"/>
+                    <pic:cNvPicPr>
+                      <a:picLocks noChangeAspect="1" noChangeArrowheads="1"/>
+                    </pic:cNvPicPr>
+                  </pic:nvPicPr>
+                  <pic:blipFill>
+                    <a:blip r:embed="rId7">
+                      <a:extLst>
+                        <a:ext uri="{28A0092B-C50C-407E-A947-70E740481C1C}">
+                          <a14:useLocalDpi xmlns:a14="http://schemas.microsoft.com/office/drawing/2010/main" val="0"/>
+                        </a:ext>
+                      </a:extLst>
+                    </a:blip>
+                    <a:srcRect/>
+                    <a:stretch>
+                      <a:fillRect/>
+                    </a:stretch>
+                  </pic:blipFill>
+                  <pic:spPr bwMode="auto">
+                    <a:xfrm>
+                      <a:off x="0" y="0"/>
+                      <a:ext cx="5943600" cy="4190365"/>
+                    </a:xfrm>
+                    <a:prstGeom prst="rect">
+                      <a:avLst/>
+                    </a:prstGeom>
+                    <a:noFill/>
+                    <a:ln>
+                      <a:noFill/>
+                    </a:ln>
+                  </pic:spPr>
+                </pic:pic>
+              </a:graphicData>
+            </a:graphic>
+          </wp:inline>
+        </w:drawing>
+      </w:r>
+    </w:p>
+    <w:p>
+      <w:pPr>
+        <w:spacing w:after="0"/>
+      </w:pPr>
+    </w:p>
+    <w:p>
+      <w:pPr>
+        <w:spacing w:after="0"/>
+      </w:pPr>
     </w:p>
     <w:p>
       <w:pPr>
@@ -147,8 +191,14 @@
     <w:p>
       <w:pPr>
         <w:spacing w:after="0"/>
-      </w:pPr>
-      <w:r>
+        <w:rPr>
+          <w:u w:val="single"/>
+        </w:rPr>
+      </w:pPr>
+      <w:r>
+        <w:rPr>
+          <w:u w:val="single"/>
+        </w:rPr>
         <w:t>Posture Assessment</w:t>
       </w:r>
     </w:p>
@@ -230,8 +280,21 @@
     <w:p>
       <w:pPr>
         <w:spacing w:after="0"/>
-      </w:pPr>
-      <w:r>
+        <w:rPr>
+          <w:u w:val="single"/>
+        </w:rPr>
+      </w:pPr>
+      <w:r>
+        <w:rPr>
+          <w:u w:val="single"/>
+        </w:rPr>
+        <w:br w:type="column"/>
+      </w:r>
+      <w:r>
+        <w:rPr>
+          <w:u w:val="single"/>
+        </w:rPr>
+        <w:lastRenderedPageBreak/>
         <w:t xml:space="preserve">Strategy Development </w:t>
       </w:r>
     </w:p>
@@ -374,10 +437,18 @@
     </w:p>
     <w:p>
       <w:r>
+        <w:rPr>
+          <w:u w:val="single"/>
+        </w:rPr>
         <w:t>EDR Initial Setup</w:t>
       </w:r>
       <w:r>
+        <w:rPr>
+          <w:u w:val="single"/>
+        </w:rPr>
         <w:br/>
+      </w:r>
+      <w:r>
         <w:t xml:space="preserve">Incident Response Manager – </w:t>
       </w:r>
       <w:r>
@@ -404,10 +475,18 @@
     </w:p>
     <w:p>
       <w:r>
+        <w:rPr>
+          <w:u w:val="single"/>
+        </w:rPr>
         <w:t>Vulnerability Testing</w:t>
       </w:r>
       <w:r>
+        <w:rPr>
+          <w:u w:val="single"/>
+        </w:rPr>
         <w:br/>
+      </w:r>
+      <w:r>
         <w:t xml:space="preserve">Compliance and Risk Manager – </w:t>
       </w:r>
       <w:r>
@@ -457,7 +536,6 @@
           <w:sz w:val="26"/>
           <w:szCs w:val="26"/>
         </w:rPr>
-        <w:lastRenderedPageBreak/>
         <w:t xml:space="preserve">Phase 3: EDR Deployment and </w:t>
       </w:r>
       <w:r>
@@ -508,8 +586,14 @@
     <w:p>
       <w:pPr>
         <w:spacing w:after="0"/>
-      </w:pPr>
-      <w:r>
+        <w:rPr>
+          <w:u w:val="single"/>
+        </w:rPr>
+      </w:pPr>
+      <w:r>
+        <w:rPr>
+          <w:u w:val="single"/>
+        </w:rPr>
         <w:t>Deployment and Training</w:t>
       </w:r>
     </w:p>
@@ -518,87 +602,51 @@
         <w:spacing w:after="0"/>
       </w:pPr>
       <w:r>
-        <w:t>Incident Response Manager – $</w:t>
-      </w:r>
-      <w:r>
-        <w:t>5000</w:t>
-      </w:r>
-      <w:r>
-        <w:t xml:space="preserve"> for </w:t>
-      </w:r>
-      <w:r>
-        <w:t>2</w:t>
-      </w:r>
-      <w:r>
-        <w:t xml:space="preserve"> weeks</w:t>
+        <w:t>Incident Response Manager – $5000 for 2 weeks</w:t>
       </w:r>
       <w:r>
         <w:br/>
-        <w:t>EDR Specialist – $</w:t>
-      </w:r>
-      <w:r>
-        <w:t>4000</w:t>
-      </w:r>
-      <w:r>
-        <w:t xml:space="preserve"> for </w:t>
-      </w:r>
-      <w:r>
-        <w:t>2</w:t>
-      </w:r>
-      <w:r>
-        <w:t xml:space="preserve"> weeks</w:t>
+        <w:t>EDR Specialist – $4000 for 2 weeks</w:t>
       </w:r>
       <w:r>
         <w:br/>
-        <w:t>Technical Analyst – $</w:t>
-      </w:r>
-      <w:r>
-        <w:t xml:space="preserve">3000 </w:t>
-      </w:r>
-      <w:r>
-        <w:t xml:space="preserve">for </w:t>
-      </w:r>
-      <w:r>
-        <w:t>2</w:t>
-      </w:r>
-      <w:r>
-        <w:t xml:space="preserve"> weeks</w:t>
+        <w:t>Technical Analyst – $3000 for 2 weeks</w:t>
       </w:r>
       <w:r>
         <w:br/>
-        <w:t>Technical Analyst - $</w:t>
-      </w:r>
-      <w:r>
-        <w:t xml:space="preserve">1500 </w:t>
-      </w:r>
-      <w:r>
-        <w:t xml:space="preserve">for </w:t>
-      </w:r>
-      <w:r>
-        <w:t>1</w:t>
-      </w:r>
-      <w:r>
-        <w:t xml:space="preserve"> week</w:t>
-      </w:r>
-    </w:p>
-    <w:p>
-      <w:pPr>
-        <w:spacing w:after="0"/>
-      </w:pPr>
-    </w:p>
-    <w:p>
-      <w:pPr>
-        <w:spacing w:after="0"/>
+        <w:t>Technical Analyst - $1500 for 1 week</w:t>
+      </w:r>
+    </w:p>
+    <w:p>
+      <w:pPr>
+        <w:spacing w:after="0"/>
+      </w:pPr>
+    </w:p>
+    <w:p>
+      <w:pPr>
+        <w:spacing w:after="0"/>
+        <w:rPr>
+          <w:u w:val="single"/>
+        </w:rPr>
       </w:pPr>
       <w:proofErr w:type="spellStart"/>
       <w:r>
+        <w:rPr>
+          <w:u w:val="single"/>
+        </w:rPr>
         <w:t>Pentesting</w:t>
       </w:r>
       <w:proofErr w:type="spellEnd"/>
       <w:r>
+        <w:rPr>
+          <w:u w:val="single"/>
+        </w:rPr>
         <w:t xml:space="preserve"> and Optimization</w:t>
       </w:r>
       <w:r>
+        <w:rPr>
+          <w:u w:val="single"/>
+        </w:rPr>
         <w:t xml:space="preserve"> </w:t>
       </w:r>
     </w:p>
@@ -607,19 +655,7 @@
         <w:spacing w:after="0"/>
       </w:pPr>
       <w:r>
-        <w:t>Lead Ethical Hacker – $</w:t>
-      </w:r>
-      <w:r>
-        <w:t>3</w:t>
-      </w:r>
-      <w:r>
-        <w:t xml:space="preserve">000 for </w:t>
-      </w:r>
-      <w:r>
-        <w:t>1</w:t>
-      </w:r>
-      <w:r>
-        <w:t xml:space="preserve"> </w:t>
+        <w:t xml:space="preserve">Lead Ethical Hacker – $3000 for 1 </w:t>
       </w:r>
       <w:proofErr w:type="gramStart"/>
       <w:r>
@@ -632,19 +668,7 @@
         <w:spacing w:after="0"/>
       </w:pPr>
       <w:r>
-        <w:t>Security Engineer – $</w:t>
-      </w:r>
-      <w:r>
-        <w:t>2</w:t>
-      </w:r>
-      <w:r>
-        <w:t xml:space="preserve">000 for </w:t>
-      </w:r>
-      <w:r>
-        <w:t>1</w:t>
-      </w:r>
-      <w:r>
-        <w:t xml:space="preserve"> week</w:t>
+        <w:t>Security Engineer – $2000 for 1 week</w:t>
       </w:r>
     </w:p>
     <w:p>
@@ -663,16 +687,7 @@
           <w:sz w:val="26"/>
           <w:szCs w:val="26"/>
         </w:rPr>
-        <w:t>Phase 4: C</w:t>
-      </w:r>
-      <w:r>
-        <w:rPr>
-          <w:rFonts w:asciiTheme="majorHAnsi" w:eastAsiaTheme="majorEastAsia" w:hAnsiTheme="majorHAnsi" w:cstheme="majorBidi"/>
-          <w:color w:val="2F5496" w:themeColor="accent1" w:themeShade="BF"/>
-          <w:sz w:val="26"/>
-          <w:szCs w:val="26"/>
-        </w:rPr>
-        <w:t>ontinuous Improvement and Closure</w:t>
+        <w:t>Phase 4: Continuous Improvement and Closure</w:t>
       </w:r>
       <w:r>
         <w:t xml:space="preserve"> </w:t>
@@ -1238,6 +1253,56 @@
     </w:sectPr>
   </w:body>
 </w:document>
+</file>
+
+<file path=word/endnotes.xml><?xml version="1.0" encoding="utf-8"?>
+<w:endnotes xmlns:wpc="http://schemas.microsoft.com/office/word/2010/wordprocessingCanvas" xmlns:cx="http://schemas.microsoft.com/office/drawing/2014/chartex" xmlns:cx1="http://schemas.microsoft.com/office/drawing/2015/9/8/chartex" xmlns:cx2="http://schemas.microsoft.com/office/drawing/2015/10/21/chartex" xmlns:cx3="http://schemas.microsoft.com/office/drawing/2016/5/9/chartex" xmlns:cx4="http://schemas.microsoft.com/office/drawing/2016/5/10/chartex" xmlns:cx5="http://schemas.microsoft.com/office/drawing/2016/5/11/chartex" xmlns:cx6="http://schemas.microsoft.com/office/drawing/2016/5/12/chartex" xmlns:cx7="http://schemas.microsoft.com/office/drawing/2016/5/13/chartex" xmlns:cx8="http://schemas.microsoft.com/office/drawing/2016/5/14/chartex" xmlns:mc="http://schemas.openxmlformats.org/markup-compatibility/2006" xmlns:aink="http://schemas.microsoft.com/office/drawing/2016/ink" xmlns:am3d="http://schemas.microsoft.com/office/drawing/2017/model3d" xmlns:o="urn:schemas-microsoft-com:office:office" xmlns:oel="http://schemas.microsoft.com/office/2019/extlst" xmlns:r="http://schemas.openxmlformats.org/officeDocument/2006/relationships" xmlns:m="http://schemas.openxmlformats.org/officeDocument/2006/math" xmlns:v="urn:schemas-microsoft-com:vml" xmlns:wp14="http://schemas.microsoft.com/office/word/2010/wordprocessingDrawing" xmlns:wp="http://schemas.openxmlformats.org/drawingml/2006/wordprocessingDrawing" xmlns:w10="urn:schemas-microsoft-com:office:word" xmlns:w="http://schemas.openxmlformats.org/wordprocessingml/2006/main" xmlns:w14="http://schemas.microsoft.com/office/word/2010/wordml" xmlns:w15="http://schemas.microsoft.com/office/word/2012/wordml" xmlns:w16cex="http://schemas.microsoft.com/office/word/2018/wordml/cex" xmlns:w16cid="http://schemas.microsoft.com/office/word/2016/wordml/cid" xmlns:w16="http://schemas.microsoft.com/office/word/2018/wordml" xmlns:w16sdtdh="http://schemas.microsoft.com/office/word/2020/wordml/sdtdatahash" xmlns:w16se="http://schemas.microsoft.com/office/word/2015/wordml/symex" xmlns:wpg="http://schemas.microsoft.com/office/word/2010/wordprocessingGroup" xmlns:wpi="http://schemas.microsoft.com/office/word/2010/wordprocessingInk" xmlns:wne="http://schemas.microsoft.com/office/word/2006/wordml" xmlns:wps="http://schemas.microsoft.com/office/word/2010/wordprocessingShape" mc:Ignorable="w14 w15 w16se w16cid w16 w16cex w16sdtdh wp14">
+  <w:endnote w:type="separator" w:id="-1">
+    <w:p>
+      <w:pPr>
+        <w:spacing w:after="0" w:line="240" w:lineRule="auto"/>
+      </w:pPr>
+      <w:r>
+        <w:separator/>
+      </w:r>
+    </w:p>
+  </w:endnote>
+  <w:endnote w:type="continuationSeparator" w:id="0">
+    <w:p>
+      <w:pPr>
+        <w:spacing w:after="0" w:line="240" w:lineRule="auto"/>
+      </w:pPr>
+      <w:r>
+        <w:continuationSeparator/>
+      </w:r>
+    </w:p>
+  </w:endnote>
+</w:endnotes>
+</file>
+
+<file path=word/footnotes.xml><?xml version="1.0" encoding="utf-8"?>
+<w:footnotes xmlns:wpc="http://schemas.microsoft.com/office/word/2010/wordprocessingCanvas" xmlns:cx="http://schemas.microsoft.com/office/drawing/2014/chartex" xmlns:cx1="http://schemas.microsoft.com/office/drawing/2015/9/8/chartex" xmlns:cx2="http://schemas.microsoft.com/office/drawing/2015/10/21/chartex" xmlns:cx3="http://schemas.microsoft.com/office/drawing/2016/5/9/chartex" xmlns:cx4="http://schemas.microsoft.com/office/drawing/2016/5/10/chartex" xmlns:cx5="http://schemas.microsoft.com/office/drawing/2016/5/11/chartex" xmlns:cx6="http://schemas.microsoft.com/office/drawing/2016/5/12/chartex" xmlns:cx7="http://schemas.microsoft.com/office/drawing/2016/5/13/chartex" xmlns:cx8="http://schemas.microsoft.com/office/drawing/2016/5/14/chartex" xmlns:mc="http://schemas.openxmlformats.org/markup-compatibility/2006" xmlns:aink="http://schemas.microsoft.com/office/drawing/2016/ink" xmlns:am3d="http://schemas.microsoft.com/office/drawing/2017/model3d" xmlns:o="urn:schemas-microsoft-com:office:office" xmlns:oel="http://schemas.microsoft.com/office/2019/extlst" xmlns:r="http://schemas.openxmlformats.org/officeDocument/2006/relationships" xmlns:m="http://schemas.openxmlformats.org/officeDocument/2006/math" xmlns:v="urn:schemas-microsoft-com:vml" xmlns:wp14="http://schemas.microsoft.com/office/word/2010/wordprocessingDrawing" xmlns:wp="http://schemas.openxmlformats.org/drawingml/2006/wordprocessingDrawing" xmlns:w10="urn:schemas-microsoft-com:office:word" xmlns:w="http://schemas.openxmlformats.org/wordprocessingml/2006/main" xmlns:w14="http://schemas.microsoft.com/office/word/2010/wordml" xmlns:w15="http://schemas.microsoft.com/office/word/2012/wordml" xmlns:w16cex="http://schemas.microsoft.com/office/word/2018/wordml/cex" xmlns:w16cid="http://schemas.microsoft.com/office/word/2016/wordml/cid" xmlns:w16="http://schemas.microsoft.com/office/word/2018/wordml" xmlns:w16sdtdh="http://schemas.microsoft.com/office/word/2020/wordml/sdtdatahash" xmlns:w16se="http://schemas.microsoft.com/office/word/2015/wordml/symex" xmlns:wpg="http://schemas.microsoft.com/office/word/2010/wordprocessingGroup" xmlns:wpi="http://schemas.microsoft.com/office/word/2010/wordprocessingInk" xmlns:wne="http://schemas.microsoft.com/office/word/2006/wordml" xmlns:wps="http://schemas.microsoft.com/office/word/2010/wordprocessingShape" mc:Ignorable="w14 w15 w16se w16cid w16 w16cex w16sdtdh wp14">
+  <w:footnote w:type="separator" w:id="-1">
+    <w:p>
+      <w:pPr>
+        <w:spacing w:after="0" w:line="240" w:lineRule="auto"/>
+      </w:pPr>
+      <w:r>
+        <w:separator/>
+      </w:r>
+    </w:p>
+  </w:footnote>
+  <w:footnote w:type="continuationSeparator" w:id="0">
+    <w:p>
+      <w:pPr>
+        <w:spacing w:after="0" w:line="240" w:lineRule="auto"/>
+      </w:pPr>
+      <w:r>
+        <w:continuationSeparator/>
+      </w:r>
+    </w:p>
+  </w:footnote>
+</w:footnotes>
 </file>
 
 <file path=word/numbering.xml><?xml version="1.0" encoding="utf-8"?>
@@ -1835,6 +1900,50 @@
       <w:szCs w:val="26"/>
     </w:rPr>
   </w:style>
+  <w:style w:type="paragraph" w:styleId="Header">
+    <w:name w:val="header"/>
+    <w:basedOn w:val="Normal"/>
+    <w:link w:val="HeaderChar"/>
+    <w:uiPriority w:val="99"/>
+    <w:unhideWhenUsed/>
+    <w:rsid w:val="00C022BB"/>
+    <w:pPr>
+      <w:tabs>
+        <w:tab w:val="center" w:pos="4680"/>
+        <w:tab w:val="right" w:pos="9360"/>
+      </w:tabs>
+      <w:spacing w:after="0" w:line="240" w:lineRule="auto"/>
+    </w:pPr>
+  </w:style>
+  <w:style w:type="character" w:customStyle="1" w:styleId="HeaderChar">
+    <w:name w:val="Header Char"/>
+    <w:basedOn w:val="DefaultParagraphFont"/>
+    <w:link w:val="Header"/>
+    <w:uiPriority w:val="99"/>
+    <w:rsid w:val="00C022BB"/>
+  </w:style>
+  <w:style w:type="paragraph" w:styleId="Footer">
+    <w:name w:val="footer"/>
+    <w:basedOn w:val="Normal"/>
+    <w:link w:val="FooterChar"/>
+    <w:uiPriority w:val="99"/>
+    <w:unhideWhenUsed/>
+    <w:rsid w:val="00C022BB"/>
+    <w:pPr>
+      <w:tabs>
+        <w:tab w:val="center" w:pos="4680"/>
+        <w:tab w:val="right" w:pos="9360"/>
+      </w:tabs>
+      <w:spacing w:after="0" w:line="240" w:lineRule="auto"/>
+    </w:pPr>
+  </w:style>
+  <w:style w:type="character" w:customStyle="1" w:styleId="FooterChar">
+    <w:name w:val="Footer Char"/>
+    <w:basedOn w:val="DefaultParagraphFont"/>
+    <w:link w:val="Footer"/>
+    <w:uiPriority w:val="99"/>
+    <w:rsid w:val="00C022BB"/>
+  </w:style>
 </w:styles>
 </file>
 

</xml_diff>